<commit_message>
- Création des fiches de tests fonctionnels - Maj Cahier des charges fonctionnels - Modification du pmp pour audit 18012016
</commit_message>
<xml_diff>
--- a/02-DOCUMENTATION/04-SPECIFICATION GENERALE/CdcF.docx
+++ b/02-DOCUMENTATION/04-SPECIFICATION GENERALE/CdcF.docx
@@ -13,6 +13,7 @@
           <w:docPartUnique/>
         </w:docPartObj>
       </w:sdtPr>
+      <w:sdtEndPr/>
       <w:sdtContent>
         <w:p>
           <w:pPr>
@@ -248,6 +249,7 @@
                                     <w:dataBinding w:prefixMappings="xmlns:ns0='http://purl.org/dc/elements/1.1/' xmlns:ns1='http://schemas.openxmlformats.org/package/2006/metadata/core-properties' " w:xpath="/ns1:coreProperties[1]/ns0:title[1]" w:storeItemID="{6C3C8BC8-F283-45AE-878A-BAB7291924A1}"/>
                                     <w:text w:multiLine="1"/>
                                   </w:sdtPr>
+                                  <w:sdtEndPr/>
                                   <w:sdtContent>
                                     <w:r>
                                       <w:t>qcm</w:t>
@@ -283,6 +285,7 @@
                                   <w:dataBinding w:prefixMappings="xmlns:ns0='http://schemas.microsoft.com/office/2006/coverPageProps'" w:xpath="/ns0:CoverPageProperties[1]/ns0:Abstract[1]" w:storeItemID="{55AF091B-3C7A-41E3-B477-F2FDAA23CFDA}"/>
                                   <w:text/>
                                 </w:sdtPr>
+                                <w:sdtEndPr/>
                                 <w:sdtContent>
                                   <w:p>
                                     <w:pPr>
@@ -863,14 +866,27 @@
                   <w:cnfStyle w:val="000000000000" w:firstRow="0" w:lastRow="0" w:firstColumn="0" w:lastColumn="0" w:oddVBand="0" w:evenVBand="0" w:oddHBand="0" w:evenHBand="0" w:firstRowFirstColumn="0" w:firstRowLastColumn="0" w:lastRowFirstColumn="0" w:lastRowLastColumn="0"/>
                 </w:pPr>
                 <w:r>
-                  <w:t>Mise à jours des schémas UserCase</w:t>
+                  <w:t xml:space="preserve">Mise à jours des schémas </w:t>
                 </w:r>
+                <w:proofErr w:type="spellStart"/>
+                <w:r>
+                  <w:t>UserCase</w:t>
+                </w:r>
+                <w:proofErr w:type="spellEnd"/>
                 <w:r>
                   <w:t>.</w:t>
                 </w:r>
                 <w:r>
                   <w:br/>
-                  <w:t>Création de la partie WebService.</w:t>
+                  <w:t xml:space="preserve">Création de la partie </w:t>
+                </w:r>
+                <w:proofErr w:type="spellStart"/>
+                <w:r>
+                  <w:t>WebService</w:t>
+                </w:r>
+                <w:proofErr w:type="spellEnd"/>
+                <w:r>
+                  <w:t>.</w:t>
                 </w:r>
                 <w:r>
                   <w:br/>
@@ -1030,8 +1046,13 @@
                   <w:cnfStyle w:val="000000000000" w:firstRow="0" w:lastRow="0" w:firstColumn="0" w:lastColumn="0" w:oddVBand="0" w:evenVBand="0" w:oddHBand="0" w:evenHBand="0" w:firstRowFirstColumn="0" w:firstRowLastColumn="0" w:lastRowFirstColumn="0" w:lastRowLastColumn="0"/>
                 </w:pPr>
                 <w:r>
-                  <w:t>J-C. Petitot</w:t>
+                  <w:t xml:space="preserve">J-C. </w:t>
                 </w:r>
+                <w:proofErr w:type="spellStart"/>
+                <w:r>
+                  <w:t>Petitot</w:t>
+                </w:r>
+                <w:proofErr w:type="spellEnd"/>
               </w:p>
             </w:tc>
             <w:tc>
@@ -1812,8 +1833,6 @@
               <w:fldChar w:fldCharType="end"/>
             </w:r>
           </w:hyperlink>
-          <w:bookmarkStart w:id="0" w:name="_GoBack"/>
-          <w:bookmarkEnd w:id="0"/>
         </w:p>
         <w:p>
           <w:pPr>
@@ -2010,21 +2029,7 @@
                 <w:rStyle w:val="Lienhypertexte"/>
                 <w:noProof/>
               </w:rPr>
-              <w:t>Gestion des question</w:t>
-            </w:r>
-            <w:r>
-              <w:rPr>
-                <w:rStyle w:val="Lienhypertexte"/>
-                <w:noProof/>
-              </w:rPr>
-              <w:t>n</w:t>
-            </w:r>
-            <w:r>
-              <w:rPr>
-                <w:rStyle w:val="Lienhypertexte"/>
-                <w:noProof/>
-              </w:rPr>
-              <w:t>aires</w:t>
+              <w:t>Gestion des questionnaires</w:t>
             </w:r>
             <w:r>
               <w:rPr>
@@ -2926,19 +2931,7 @@
               <w:rPr>
                 <w:rStyle w:val="Lienhypertexte"/>
               </w:rPr>
-              <w:t>VI. Plan</w:t>
-            </w:r>
-            <w:r>
-              <w:rPr>
-                <w:rStyle w:val="Lienhypertexte"/>
-              </w:rPr>
-              <w:t>n</w:t>
-            </w:r>
-            <w:r>
-              <w:rPr>
-                <w:rStyle w:val="Lienhypertexte"/>
-              </w:rPr>
-              <w:t>ings</w:t>
+              <w:t>VI. Plannings</w:t>
             </w:r>
             <w:r>
               <w:rPr>
@@ -3269,7 +3262,7 @@
           <w:noProof/>
         </w:rPr>
       </w:pPr>
-      <w:bookmarkStart w:id="1" w:name="_Toc440795772"/>
+      <w:bookmarkStart w:id="0" w:name="_Toc440795772"/>
       <w:r>
         <w:rPr>
           <w:noProof/>
@@ -3277,17 +3270,17 @@
         <w:lastRenderedPageBreak/>
         <w:t>La solution d’ensemble</w:t>
       </w:r>
-      <w:bookmarkEnd w:id="1"/>
+      <w:bookmarkEnd w:id="0"/>
     </w:p>
     <w:p>
       <w:pPr>
         <w:pStyle w:val="Titre2"/>
       </w:pPr>
-      <w:bookmarkStart w:id="2" w:name="_Toc440795773"/>
+      <w:bookmarkStart w:id="1" w:name="_Toc440795773"/>
       <w:r>
         <w:t>Schema</w:t>
       </w:r>
-      <w:bookmarkEnd w:id="2"/>
+      <w:bookmarkEnd w:id="1"/>
     </w:p>
     <w:p>
       <w:pPr>
@@ -3339,11 +3332,11 @@
       <w:pPr>
         <w:pStyle w:val="Titre2"/>
       </w:pPr>
-      <w:bookmarkStart w:id="3" w:name="_Toc440795774"/>
+      <w:bookmarkStart w:id="2" w:name="_Toc440795774"/>
       <w:r>
         <w:t>Connexion et authentification</w:t>
       </w:r>
-      <w:bookmarkEnd w:id="3"/>
+      <w:bookmarkEnd w:id="2"/>
     </w:p>
     <w:p>
       <w:pPr>
@@ -3450,7 +3443,7 @@
           <w:noProof/>
         </w:rPr>
       </w:pPr>
-      <w:bookmarkStart w:id="4" w:name="_Toc440795775"/>
+      <w:bookmarkStart w:id="3" w:name="_Toc440795775"/>
       <w:r>
         <w:rPr>
           <w:noProof/>
@@ -3458,7 +3451,7 @@
         <w:lastRenderedPageBreak/>
         <w:t>Administration</w:t>
       </w:r>
-      <w:bookmarkEnd w:id="4"/>
+      <w:bookmarkEnd w:id="3"/>
     </w:p>
     <w:p>
       <w:pPr>
@@ -3468,14 +3461,14 @@
           <w:numId w:val="26"/>
         </w:numPr>
       </w:pPr>
-      <w:bookmarkStart w:id="5" w:name="_Toc440795776"/>
+      <w:bookmarkStart w:id="4" w:name="_Toc440795776"/>
       <w:r>
         <w:t>Gestion des utilisateur</w:t>
       </w:r>
       <w:r>
         <w:t xml:space="preserve"> / groupe / administrateur</w:t>
       </w:r>
-      <w:bookmarkEnd w:id="5"/>
+      <w:bookmarkEnd w:id="4"/>
     </w:p>
     <w:p>
       <w:pPr>
@@ -4029,12 +4022,12 @@
       <w:pPr>
         <w:pStyle w:val="Titre2"/>
       </w:pPr>
-      <w:bookmarkStart w:id="6" w:name="_Toc440795777"/>
+      <w:bookmarkStart w:id="5" w:name="_Toc440795777"/>
       <w:r>
         <w:lastRenderedPageBreak/>
         <w:t>Gestion des questionnaires</w:t>
       </w:r>
-      <w:bookmarkEnd w:id="6"/>
+      <w:bookmarkEnd w:id="5"/>
     </w:p>
     <w:p>
       <w:pPr>
@@ -4711,7 +4704,15 @@
         <w:t>Le temps de réponse</w:t>
       </w:r>
       <w:r>
-        <w:t> : C’est le temps que possède un utilisateur dès lors qu’il accède aux QCMs pour répondre aux questions et valider ses réponses. Un champ de saisi est prévu à cet effet. Le temps se compte en minute et seconde.</w:t>
+        <w:t xml:space="preserve"> : C’est le temps que possède un utilisateur dès lors qu’il accède aux </w:t>
+      </w:r>
+      <w:proofErr w:type="spellStart"/>
+      <w:r>
+        <w:t>QCMs</w:t>
+      </w:r>
+      <w:proofErr w:type="spellEnd"/>
+      <w:r>
+        <w:t xml:space="preserve"> pour répondre aux questions et valider ses réponses. Un champ de saisi est prévu à cet effet. Le temps se compte en minute et seconde.</w:t>
       </w:r>
     </w:p>
     <w:p>
@@ -5112,12 +5113,12 @@
       <w:pPr>
         <w:pStyle w:val="Titre1"/>
       </w:pPr>
-      <w:bookmarkStart w:id="7" w:name="_Toc440795778"/>
+      <w:bookmarkStart w:id="6" w:name="_Toc440795778"/>
       <w:r>
         <w:lastRenderedPageBreak/>
         <w:t>Le Web Service et le calcul des résultats</w:t>
       </w:r>
-      <w:bookmarkEnd w:id="7"/>
+      <w:bookmarkEnd w:id="6"/>
     </w:p>
     <w:p>
       <w:r>
@@ -5188,12 +5189,12 @@
       <w:pPr>
         <w:pStyle w:val="Titre1"/>
       </w:pPr>
-      <w:bookmarkStart w:id="8" w:name="_Toc440795779"/>
+      <w:bookmarkStart w:id="7" w:name="_Toc440795779"/>
       <w:r>
         <w:lastRenderedPageBreak/>
         <w:t>L’application</w:t>
       </w:r>
-      <w:bookmarkEnd w:id="8"/>
+      <w:bookmarkEnd w:id="7"/>
     </w:p>
     <w:p>
       <w:pPr>
@@ -5203,14 +5204,14 @@
           <w:numId w:val="12"/>
         </w:numPr>
       </w:pPr>
-      <w:bookmarkStart w:id="9" w:name="_Toc440795780"/>
+      <w:bookmarkStart w:id="8" w:name="_Toc440795780"/>
       <w:r>
         <w:t>Charte graphique</w:t>
       </w:r>
       <w:r>
         <w:t xml:space="preserve"> et ergonomie</w:t>
       </w:r>
-      <w:bookmarkEnd w:id="9"/>
+      <w:bookmarkEnd w:id="8"/>
     </w:p>
     <w:p>
       <w:pPr>
@@ -5522,12 +5523,12 @@
       <w:pPr>
         <w:pStyle w:val="Titre2"/>
       </w:pPr>
-      <w:bookmarkStart w:id="10" w:name="_Toc440795781"/>
+      <w:bookmarkStart w:id="9" w:name="_Toc440795781"/>
       <w:r>
         <w:lastRenderedPageBreak/>
         <w:t>Les cas d’utilisation</w:t>
       </w:r>
-      <w:bookmarkEnd w:id="10"/>
+      <w:bookmarkEnd w:id="9"/>
     </w:p>
     <w:p>
       <w:r>
@@ -5576,12 +5577,12 @@
       <w:pPr>
         <w:pStyle w:val="Titre2"/>
       </w:pPr>
-      <w:bookmarkStart w:id="11" w:name="_Toc440795782"/>
+      <w:bookmarkStart w:id="10" w:name="_Toc440795782"/>
       <w:r>
         <w:lastRenderedPageBreak/>
         <w:t>Connexion</w:t>
       </w:r>
-      <w:bookmarkEnd w:id="11"/>
+      <w:bookmarkEnd w:id="10"/>
     </w:p>
     <w:p>
       <w:pPr>
@@ -5804,7 +5805,7 @@
       <w:pPr>
         <w:pStyle w:val="Titre2"/>
       </w:pPr>
-      <w:bookmarkStart w:id="12" w:name="_Toc440795783"/>
+      <w:bookmarkStart w:id="11" w:name="_Toc440795783"/>
       <w:r>
         <w:lastRenderedPageBreak/>
         <w:t xml:space="preserve">Le </w:t>
@@ -5815,7 +5816,7 @@
       <w:r>
         <w:t xml:space="preserve"> général</w:t>
       </w:r>
-      <w:bookmarkEnd w:id="12"/>
+      <w:bookmarkEnd w:id="11"/>
     </w:p>
     <w:p>
       <w:pPr>
@@ -5966,14 +5967,14 @@
       <w:pPr>
         <w:pStyle w:val="Titre2"/>
       </w:pPr>
-      <w:bookmarkStart w:id="13" w:name="_Toc440795784"/>
+      <w:bookmarkStart w:id="12" w:name="_Toc440795784"/>
       <w:r>
         <w:t>Q</w:t>
       </w:r>
       <w:r>
         <w:t>uestionnaires</w:t>
       </w:r>
-      <w:bookmarkEnd w:id="13"/>
+      <w:bookmarkEnd w:id="12"/>
     </w:p>
     <w:p>
       <w:pPr>
@@ -6988,35 +6989,88 @@
         <w:t>QCM</w:t>
       </w:r>
       <w:r>
-        <w:t xml:space="preserve"> est visible par la barre de temps (n°3)</w:t>
-      </w:r>
-      <w:r>
-        <w:t xml:space="preserve"> en haut au centre de l’écran. Elle restera visibl</w:t>
-      </w:r>
-      <w:r>
-        <w:t>e tout au long du questionnaire jusqu’à validation de celui-ci.</w:t>
-      </w:r>
-      <w:r>
-        <w:t xml:space="preserve"> Attention ! le </w:t>
-      </w:r>
-      <w:r>
-        <w:t>Timer</w:t>
-      </w:r>
-      <w:r>
-        <w:t xml:space="preserve"> arrivé à terme interrompe la session de l’utilisateur et envoie automatiquement les réponses. Si l’utilisateur n’a pas terminé le </w:t>
-      </w:r>
-      <w:r>
-        <w:t>questionnaire</w:t>
-      </w:r>
-      <w:r>
-        <w:t>, les réponses vides seront malgré tout comptabilisé dans le résultat global.</w:t>
+        <w:t xml:space="preserve"> est visible</w:t>
+      </w:r>
+      <w:r>
+        <w:t> :</w:t>
       </w:r>
     </w:p>
     <w:p>
       <w:pPr>
+        <w:pStyle w:val="Paragraphedeliste"/>
+        <w:numPr>
+          <w:ilvl w:val="0"/>
+          <w:numId w:val="28"/>
+        </w:numPr>
+      </w:pPr>
+      <w:r>
+        <w:t>P</w:t>
+      </w:r>
+      <w:r>
+        <w:t>ar la barre de temps (n°3)</w:t>
+      </w:r>
+      <w:r>
+        <w:t xml:space="preserve"> en haut au centre</w:t>
+      </w:r>
+      <w:r>
+        <w:t xml:space="preserve"> de l’écran,</w:t>
+      </w:r>
+    </w:p>
+    <w:p>
+      <w:pPr>
+        <w:pStyle w:val="Paragraphedeliste"/>
+        <w:numPr>
+          <w:ilvl w:val="0"/>
+          <w:numId w:val="28"/>
+        </w:numPr>
+      </w:pPr>
+      <w:r>
+        <w:t>T</w:t>
+      </w:r>
+      <w:r>
+        <w:t>out au long du questionnaire jusqu’à validation de celui-ci.</w:t>
+      </w:r>
+    </w:p>
+    <w:p>
+      <w:proofErr w:type="gramStart"/>
+      <w:r>
+        <w:rPr>
+          <w:b/>
+          <w:color w:val="FF0000"/>
+        </w:rPr>
+        <w:t>/!\</w:t>
+      </w:r>
+      <w:proofErr w:type="gramEnd"/>
+      <w:r>
+        <w:t xml:space="preserve"> L</w:t>
+      </w:r>
+      <w:r>
+        <w:t xml:space="preserve">e </w:t>
+      </w:r>
+      <w:r>
+        <w:t>Timer</w:t>
+      </w:r>
+      <w:r>
+        <w:t xml:space="preserve"> arrivé à terme interrompe la session de l’utilisateur et envoie automatiquement les réponses. Si l’utilisateur n’a pas terminé le </w:t>
+      </w:r>
+      <w:r>
+        <w:t>questionnaire</w:t>
+      </w:r>
+      <w:r>
+        <w:t>, les réponses vides seront malgré tout comptabilis</w:t>
+      </w:r>
+      <w:bookmarkStart w:id="13" w:name="_GoBack"/>
+      <w:bookmarkEnd w:id="13"/>
+      <w:r>
+        <w:t>é dans le résultat global.</w:t>
+      </w:r>
+    </w:p>
+    <w:p>
+      <w:pPr>
         <w:pStyle w:val="Titre3"/>
       </w:pPr>
       <w:r>
+        <w:lastRenderedPageBreak/>
         <w:t>Valider</w:t>
       </w:r>
     </w:p>
@@ -7065,7 +7119,6 @@
         </w:numPr>
       </w:pPr>
       <w:r>
-        <w:lastRenderedPageBreak/>
         <w:t xml:space="preserve">Une catégorie de qcm qui ne se compose que de qcm </w:t>
       </w:r>
       <w:r>
@@ -7350,6 +7403,7 @@
         <w:jc w:val="left"/>
       </w:pPr>
       <w:r>
+        <w:lastRenderedPageBreak/>
         <w:tab/>
       </w:r>
       <w:r>
@@ -7400,7 +7454,6 @@
       </w:pPr>
       <w:bookmarkStart w:id="15" w:name="_Toc440795786"/>
       <w:r>
-        <w:lastRenderedPageBreak/>
         <w:t>Notification</w:t>
       </w:r>
       <w:bookmarkEnd w:id="15"/>
@@ -7446,12 +7499,14 @@
           <w:numId w:val="27"/>
         </w:numPr>
       </w:pPr>
+      <w:proofErr w:type="spellStart"/>
       <w:r>
         <w:rPr>
           <w:b/>
         </w:rPr>
         <w:t>Answer</w:t>
       </w:r>
+      <w:proofErr w:type="spellEnd"/>
       <w:r>
         <w:t> : table qui va gère les réponses aux questions</w:t>
       </w:r>
@@ -7471,13 +7526,7 @@
         <w:t>Question</w:t>
       </w:r>
       <w:r>
-        <w:t xml:space="preserve"> : table qui </w:t>
-      </w:r>
-      <w:r>
-        <w:t>gère</w:t>
-      </w:r>
-      <w:r>
-        <w:t xml:space="preserve"> les questions. Une question ne fait partie que d’un Qcm et ne peut se composer que d’un seul média. Il est à noter que la suppression d’une question entraîne la suppression du média associé.</w:t>
+        <w:t> : table qui gère les questions. Une question ne fait partie que d’un Qcm et ne peut se composer que d’un seul média. Il est à noter que la suppression d’une question entraîne la suppression du média associé.</w:t>
       </w:r>
     </w:p>
     <w:p>
@@ -7495,13 +7544,7 @@
         <w:t>Media</w:t>
       </w:r>
       <w:r>
-        <w:t xml:space="preserve"> : table qui </w:t>
-      </w:r>
-      <w:r>
-        <w:t>gère</w:t>
-      </w:r>
-      <w:r>
-        <w:t xml:space="preserve"> les médias des questions. A un média correspond une question.</w:t>
+        <w:t> : table qui gère les médias des questions. A un média correspond une question.</w:t>
       </w:r>
     </w:p>
     <w:p>
@@ -7512,12 +7555,14 @@
           <w:numId w:val="27"/>
         </w:numPr>
       </w:pPr>
+      <w:proofErr w:type="spellStart"/>
       <w:r>
         <w:rPr>
           <w:b/>
         </w:rPr>
         <w:t>Mcq</w:t>
       </w:r>
+      <w:proofErr w:type="spellEnd"/>
       <w:r>
         <w:t xml:space="preserve"> : table qui gère les Qcm. Ceux-ci se compose de questions. Il est à noter que la suppression d’un </w:t>
       </w:r>
@@ -7536,11 +7581,19 @@
           <w:numId w:val="27"/>
         </w:numPr>
       </w:pPr>
+      <w:proofErr w:type="spellStart"/>
       <w:r>
         <w:rPr>
           <w:b/>
         </w:rPr>
-        <w:t>Category </w:t>
+        <w:t>Category</w:t>
+      </w:r>
+      <w:proofErr w:type="spellEnd"/>
+      <w:r>
+        <w:rPr>
+          <w:b/>
+        </w:rPr>
+        <w:t> </w:t>
       </w:r>
       <w:r>
         <w:t>:</w:t>
@@ -7850,13 +7903,63 @@
                 <w:color w:val="404040" w:themeColor="text1" w:themeTint="BF"/>
               </w:rPr>
             </w:pPr>
+            <w:proofErr w:type="gramStart"/>
             <w:r>
               <w:rPr>
                 <w:color w:val="404040" w:themeColor="text1" w:themeTint="BF"/>
                 <w:lang w:val="en-US"/>
               </w:rPr>
-              <w:t>Expression  des besoins et exigences comportementales</w:t>
+              <w:t>Expression  des</w:t>
             </w:r>
+            <w:proofErr w:type="gramEnd"/>
+            <w:r>
+              <w:rPr>
+                <w:color w:val="404040" w:themeColor="text1" w:themeTint="BF"/>
+                <w:lang w:val="en-US"/>
+              </w:rPr>
+              <w:t xml:space="preserve"> </w:t>
+            </w:r>
+            <w:proofErr w:type="spellStart"/>
+            <w:r>
+              <w:rPr>
+                <w:color w:val="404040" w:themeColor="text1" w:themeTint="BF"/>
+                <w:lang w:val="en-US"/>
+              </w:rPr>
+              <w:t>besoins</w:t>
+            </w:r>
+            <w:proofErr w:type="spellEnd"/>
+            <w:r>
+              <w:rPr>
+                <w:color w:val="404040" w:themeColor="text1" w:themeTint="BF"/>
+                <w:lang w:val="en-US"/>
+              </w:rPr>
+              <w:t xml:space="preserve"> et </w:t>
+            </w:r>
+            <w:proofErr w:type="spellStart"/>
+            <w:r>
+              <w:rPr>
+                <w:color w:val="404040" w:themeColor="text1" w:themeTint="BF"/>
+                <w:lang w:val="en-US"/>
+              </w:rPr>
+              <w:t>exigences</w:t>
+            </w:r>
+            <w:proofErr w:type="spellEnd"/>
+            <w:r>
+              <w:rPr>
+                <w:color w:val="404040" w:themeColor="text1" w:themeTint="BF"/>
+                <w:lang w:val="en-US"/>
+              </w:rPr>
+              <w:t xml:space="preserve"> </w:t>
+            </w:r>
+            <w:proofErr w:type="spellStart"/>
+            <w:r>
+              <w:rPr>
+                <w:color w:val="404040" w:themeColor="text1" w:themeTint="BF"/>
+                <w:lang w:val="en-US"/>
+              </w:rPr>
+              <w:t>comportementales</w:t>
+            </w:r>
+            <w:proofErr w:type="spellEnd"/>
           </w:p>
         </w:tc>
         <w:tc>
@@ -7878,8 +7981,17 @@
                 <w:color w:val="404040" w:themeColor="text1" w:themeTint="BF"/>
                 <w:lang w:val="en-US"/>
               </w:rPr>
-              <w:t>2 jours</w:t>
+              <w:t xml:space="preserve">2 </w:t>
             </w:r>
+            <w:proofErr w:type="spellStart"/>
+            <w:r>
+              <w:rPr>
+                <w:color w:val="404040" w:themeColor="text1" w:themeTint="BF"/>
+                <w:lang w:val="en-US"/>
+              </w:rPr>
+              <w:t>jours</w:t>
+            </w:r>
+            <w:proofErr w:type="spellEnd"/>
           </w:p>
         </w:tc>
         <w:tc>
@@ -7897,13 +8009,23 @@
                 <w:color w:val="404040" w:themeColor="text1" w:themeTint="BF"/>
               </w:rPr>
             </w:pPr>
+            <w:proofErr w:type="spellStart"/>
             <w:r>
               <w:rPr>
                 <w:b/>
                 <w:color w:val="404040" w:themeColor="text1" w:themeTint="BF"/>
                 <w:lang w:val="en-US"/>
               </w:rPr>
-              <w:t>Mer 07/10/15</w:t>
+              <w:t>Mer</w:t>
+            </w:r>
+            <w:proofErr w:type="spellEnd"/>
+            <w:r>
+              <w:rPr>
+                <w:b/>
+                <w:color w:val="404040" w:themeColor="text1" w:themeTint="BF"/>
+                <w:lang w:val="en-US"/>
+              </w:rPr>
+              <w:t xml:space="preserve"> 07/10/15</w:t>
             </w:r>
           </w:p>
         </w:tc>
@@ -7921,12 +8043,21 @@
                 <w:color w:val="404040" w:themeColor="text1" w:themeTint="BF"/>
               </w:rPr>
             </w:pPr>
+            <w:proofErr w:type="spellStart"/>
             <w:r>
               <w:rPr>
                 <w:color w:val="404040" w:themeColor="text1" w:themeTint="BF"/>
                 <w:lang w:val="en-US"/>
               </w:rPr>
-              <w:t>Jeu 08/10/15</w:t>
+              <w:t>Jeu</w:t>
+            </w:r>
+            <w:proofErr w:type="spellEnd"/>
+            <w:r>
+              <w:rPr>
+                <w:color w:val="404040" w:themeColor="text1" w:themeTint="BF"/>
+                <w:lang w:val="en-US"/>
+              </w:rPr>
+              <w:t xml:space="preserve"> 08/10/15</w:t>
             </w:r>
           </w:p>
         </w:tc>
@@ -7997,8 +8128,17 @@
                 <w:color w:val="404040" w:themeColor="text1" w:themeTint="BF"/>
                 <w:lang w:val="en-US"/>
               </w:rPr>
-              <w:t>68 jours</w:t>
+              <w:t xml:space="preserve">68 </w:t>
             </w:r>
+            <w:proofErr w:type="spellStart"/>
+            <w:r>
+              <w:rPr>
+                <w:color w:val="404040" w:themeColor="text1" w:themeTint="BF"/>
+                <w:lang w:val="en-US"/>
+              </w:rPr>
+              <w:t>jours</w:t>
+            </w:r>
+            <w:proofErr w:type="spellEnd"/>
           </w:p>
         </w:tc>
         <w:tc>
@@ -8015,12 +8155,21 @@
                 <w:color w:val="404040" w:themeColor="text1" w:themeTint="BF"/>
               </w:rPr>
             </w:pPr>
+            <w:proofErr w:type="spellStart"/>
             <w:r>
               <w:rPr>
                 <w:color w:val="404040" w:themeColor="text1" w:themeTint="BF"/>
                 <w:lang w:val="en-US"/>
               </w:rPr>
-              <w:t>Ven 09/10/15</w:t>
+              <w:t>Ven</w:t>
+            </w:r>
+            <w:proofErr w:type="spellEnd"/>
+            <w:r>
+              <w:rPr>
+                <w:color w:val="404040" w:themeColor="text1" w:themeTint="BF"/>
+                <w:lang w:val="en-US"/>
+              </w:rPr>
+              <w:t xml:space="preserve"> 09/10/15</w:t>
             </w:r>
           </w:p>
         </w:tc>
@@ -8089,6 +8238,7 @@
                 <w:color w:val="404040" w:themeColor="text1" w:themeTint="BF"/>
               </w:rPr>
             </w:pPr>
+            <w:proofErr w:type="spellStart"/>
             <w:r>
               <w:rPr>
                 <w:color w:val="404040" w:themeColor="text1" w:themeTint="BF"/>
@@ -8096,6 +8246,7 @@
               </w:rPr>
               <w:t>Développement</w:t>
             </w:r>
+            <w:proofErr w:type="spellEnd"/>
           </w:p>
         </w:tc>
         <w:tc>
@@ -8117,7 +8268,23 @@
                 <w:color w:val="404040" w:themeColor="text1" w:themeTint="BF"/>
                 <w:lang w:val="en-US"/>
               </w:rPr>
-              <w:t>158 jours?</w:t>
+              <w:t xml:space="preserve">158 </w:t>
+            </w:r>
+            <w:proofErr w:type="spellStart"/>
+            <w:r>
+              <w:rPr>
+                <w:color w:val="404040" w:themeColor="text1" w:themeTint="BF"/>
+                <w:lang w:val="en-US"/>
+              </w:rPr>
+              <w:t>jours</w:t>
+            </w:r>
+            <w:proofErr w:type="spellEnd"/>
+            <w:r>
+              <w:rPr>
+                <w:color w:val="404040" w:themeColor="text1" w:themeTint="BF"/>
+                <w:lang w:val="en-US"/>
+              </w:rPr>
+              <w:t>?</w:t>
             </w:r>
           </w:p>
         </w:tc>
@@ -8234,7 +8401,23 @@
                 <w:color w:val="404040" w:themeColor="text1" w:themeTint="BF"/>
                 <w:lang w:val="en-US"/>
               </w:rPr>
-              <w:t>34 jours?</w:t>
+              <w:t xml:space="preserve">34 </w:t>
+            </w:r>
+            <w:proofErr w:type="spellStart"/>
+            <w:r>
+              <w:rPr>
+                <w:color w:val="404040" w:themeColor="text1" w:themeTint="BF"/>
+                <w:lang w:val="en-US"/>
+              </w:rPr>
+              <w:t>jours</w:t>
+            </w:r>
+            <w:proofErr w:type="spellEnd"/>
+            <w:r>
+              <w:rPr>
+                <w:color w:val="404040" w:themeColor="text1" w:themeTint="BF"/>
+                <w:lang w:val="en-US"/>
+              </w:rPr>
+              <w:t>?</w:t>
             </w:r>
           </w:p>
         </w:tc>
@@ -8275,12 +8458,21 @@
                 <w:color w:val="404040" w:themeColor="text1" w:themeTint="BF"/>
               </w:rPr>
             </w:pPr>
+            <w:proofErr w:type="spellStart"/>
             <w:r>
               <w:rPr>
                 <w:color w:val="404040" w:themeColor="text1" w:themeTint="BF"/>
                 <w:lang w:val="en-US"/>
               </w:rPr>
-              <w:t>Ven 01/07/16</w:t>
+              <w:t>Ven</w:t>
+            </w:r>
+            <w:proofErr w:type="spellEnd"/>
+            <w:r>
+              <w:rPr>
+                <w:color w:val="404040" w:themeColor="text1" w:themeTint="BF"/>
+                <w:lang w:val="en-US"/>
+              </w:rPr>
+              <w:t xml:space="preserve"> 01/07/16</w:t>
             </w:r>
           </w:p>
         </w:tc>
@@ -8326,6 +8518,7 @@
                 <w:color w:val="404040" w:themeColor="text1" w:themeTint="BF"/>
               </w:rPr>
             </w:pPr>
+            <w:proofErr w:type="spellStart"/>
             <w:r>
               <w:rPr>
                 <w:color w:val="404040" w:themeColor="text1" w:themeTint="BF"/>
@@ -8333,6 +8526,7 @@
               </w:rPr>
               <w:t>Déploiement</w:t>
             </w:r>
+            <w:proofErr w:type="spellEnd"/>
           </w:p>
         </w:tc>
         <w:tc>
@@ -8354,7 +8548,23 @@
                 <w:color w:val="404040" w:themeColor="text1" w:themeTint="BF"/>
                 <w:lang w:val="en-US"/>
               </w:rPr>
-              <w:t>11 jours?</w:t>
+              <w:t xml:space="preserve">11 </w:t>
+            </w:r>
+            <w:proofErr w:type="spellStart"/>
+            <w:r>
+              <w:rPr>
+                <w:color w:val="404040" w:themeColor="text1" w:themeTint="BF"/>
+                <w:lang w:val="en-US"/>
+              </w:rPr>
+              <w:t>jours</w:t>
+            </w:r>
+            <w:proofErr w:type="spellEnd"/>
+            <w:r>
+              <w:rPr>
+                <w:color w:val="404040" w:themeColor="text1" w:themeTint="BF"/>
+                <w:lang w:val="en-US"/>
+              </w:rPr>
+              <w:t>?</w:t>
             </w:r>
           </w:p>
         </w:tc>
@@ -8372,12 +8582,21 @@
                 <w:color w:val="404040" w:themeColor="text1" w:themeTint="BF"/>
               </w:rPr>
             </w:pPr>
+            <w:proofErr w:type="spellStart"/>
             <w:r>
               <w:rPr>
                 <w:color w:val="404040" w:themeColor="text1" w:themeTint="BF"/>
                 <w:lang w:val="en-US"/>
               </w:rPr>
-              <w:t>Mer 18/05/16</w:t>
+              <w:t>Mer</w:t>
+            </w:r>
+            <w:proofErr w:type="spellEnd"/>
+            <w:r>
+              <w:rPr>
+                <w:color w:val="404040" w:themeColor="text1" w:themeTint="BF"/>
+                <w:lang w:val="en-US"/>
+              </w:rPr>
+              <w:t xml:space="preserve"> 18/05/16</w:t>
             </w:r>
           </w:p>
         </w:tc>
@@ -8396,13 +8615,23 @@
                 <w:color w:val="404040" w:themeColor="text1" w:themeTint="BF"/>
               </w:rPr>
             </w:pPr>
+            <w:proofErr w:type="spellStart"/>
             <w:r>
               <w:rPr>
                 <w:b/>
                 <w:color w:val="404040" w:themeColor="text1" w:themeTint="BF"/>
                 <w:lang w:val="en-US"/>
               </w:rPr>
-              <w:t>Ven 08/07/16</w:t>
+              <w:t>Ven</w:t>
+            </w:r>
+            <w:proofErr w:type="spellEnd"/>
+            <w:r>
+              <w:rPr>
+                <w:b/>
+                <w:color w:val="404040" w:themeColor="text1" w:themeTint="BF"/>
+                <w:lang w:val="en-US"/>
+              </w:rPr>
+              <w:t xml:space="preserve"> 08/07/16</w:t>
             </w:r>
           </w:p>
         </w:tc>
@@ -8450,8 +8679,17 @@
                 <w:color w:val="404040" w:themeColor="text1" w:themeTint="BF"/>
                 <w:lang w:val="en-US"/>
               </w:rPr>
-              <w:t>Plan de Management Projet</w:t>
+              <w:t xml:space="preserve">Plan de Management </w:t>
             </w:r>
+            <w:proofErr w:type="spellStart"/>
+            <w:r>
+              <w:rPr>
+                <w:color w:val="404040" w:themeColor="text1" w:themeTint="BF"/>
+                <w:lang w:val="en-US"/>
+              </w:rPr>
+              <w:t>Projet</w:t>
+            </w:r>
+            <w:proofErr w:type="spellEnd"/>
           </w:p>
         </w:tc>
         <w:tc>
@@ -8473,8 +8711,17 @@
                 <w:color w:val="404040" w:themeColor="text1" w:themeTint="BF"/>
                 <w:lang w:val="en-US"/>
               </w:rPr>
-              <w:t>263,5 jours</w:t>
+              <w:t xml:space="preserve">263,5 </w:t>
             </w:r>
+            <w:proofErr w:type="spellStart"/>
+            <w:r>
+              <w:rPr>
+                <w:color w:val="404040" w:themeColor="text1" w:themeTint="BF"/>
+                <w:lang w:val="en-US"/>
+              </w:rPr>
+              <w:t>jours</w:t>
+            </w:r>
+            <w:proofErr w:type="spellEnd"/>
           </w:p>
         </w:tc>
         <w:tc>
@@ -9093,6 +9340,7 @@
                 <w:szCs w:val="22"/>
               </w:rPr>
             </w:pPr>
+            <w:proofErr w:type="spellStart"/>
             <w:r>
               <w:rPr>
                 <w:smallCaps/>
@@ -9100,8 +9348,29 @@
                 <w:szCs w:val="22"/>
                 <w:lang w:val="en-US"/>
               </w:rPr>
-              <w:t>Coût réel</w:t>
+              <w:t>Coût</w:t>
             </w:r>
+            <w:proofErr w:type="spellEnd"/>
+            <w:r>
+              <w:rPr>
+                <w:smallCaps/>
+                <w:sz w:val="22"/>
+                <w:szCs w:val="22"/>
+                <w:lang w:val="en-US"/>
+              </w:rPr>
+              <w:t xml:space="preserve"> </w:t>
+            </w:r>
+            <w:proofErr w:type="spellStart"/>
+            <w:r>
+              <w:rPr>
+                <w:smallCaps/>
+                <w:sz w:val="22"/>
+                <w:szCs w:val="22"/>
+                <w:lang w:val="en-US"/>
+              </w:rPr>
+              <w:t>réel</w:t>
+            </w:r>
+            <w:proofErr w:type="spellEnd"/>
           </w:p>
         </w:tc>
         <w:tc>
@@ -9119,6 +9388,7 @@
                 <w:szCs w:val="22"/>
               </w:rPr>
             </w:pPr>
+            <w:proofErr w:type="spellStart"/>
             <w:r>
               <w:rPr>
                 <w:smallCaps/>
@@ -9126,8 +9396,29 @@
                 <w:szCs w:val="22"/>
                 <w:lang w:val="en-US"/>
               </w:rPr>
-              <w:t>Coût restant</w:t>
+              <w:t>Coût</w:t>
             </w:r>
+            <w:proofErr w:type="spellEnd"/>
+            <w:r>
+              <w:rPr>
+                <w:smallCaps/>
+                <w:sz w:val="22"/>
+                <w:szCs w:val="22"/>
+                <w:lang w:val="en-US"/>
+              </w:rPr>
+              <w:t xml:space="preserve"> </w:t>
+            </w:r>
+            <w:proofErr w:type="spellStart"/>
+            <w:r>
+              <w:rPr>
+                <w:smallCaps/>
+                <w:sz w:val="22"/>
+                <w:szCs w:val="22"/>
+                <w:lang w:val="en-US"/>
+              </w:rPr>
+              <w:t>restant</w:t>
+            </w:r>
+            <w:proofErr w:type="spellEnd"/>
           </w:p>
         </w:tc>
         <w:tc>
@@ -9145,6 +9436,7 @@
                 <w:szCs w:val="22"/>
               </w:rPr>
             </w:pPr>
+            <w:proofErr w:type="spellStart"/>
             <w:r>
               <w:rPr>
                 <w:smallCaps/>
@@ -9154,6 +9446,7 @@
               </w:rPr>
               <w:t>Coût</w:t>
             </w:r>
+            <w:proofErr w:type="spellEnd"/>
           </w:p>
         </w:tc>
         <w:tc>
@@ -9178,8 +9471,19 @@
                 <w:szCs w:val="22"/>
                 <w:lang w:val="en-US"/>
               </w:rPr>
-              <w:t>Variation de coût</w:t>
+              <w:t xml:space="preserve">Variation de </w:t>
             </w:r>
+            <w:proofErr w:type="spellStart"/>
+            <w:r>
+              <w:rPr>
+                <w:smallCaps/>
+                <w:sz w:val="22"/>
+                <w:szCs w:val="22"/>
+                <w:lang w:val="en-US"/>
+              </w:rPr>
+              <w:t>coût</w:t>
+            </w:r>
+            <w:proofErr w:type="spellEnd"/>
           </w:p>
         </w:tc>
         <w:tc>
@@ -9196,6 +9500,7 @@
                 <w:szCs w:val="22"/>
               </w:rPr>
             </w:pPr>
+            <w:proofErr w:type="spellStart"/>
             <w:r>
               <w:rPr>
                 <w:smallCaps/>
@@ -9203,8 +9508,29 @@
                 <w:szCs w:val="22"/>
                 <w:lang w:val="en-US"/>
               </w:rPr>
-              <w:t>Durée prévue</w:t>
+              <w:t>Durée</w:t>
             </w:r>
+            <w:proofErr w:type="spellEnd"/>
+            <w:r>
+              <w:rPr>
+                <w:smallCaps/>
+                <w:sz w:val="22"/>
+                <w:szCs w:val="22"/>
+                <w:lang w:val="en-US"/>
+              </w:rPr>
+              <w:t xml:space="preserve"> </w:t>
+            </w:r>
+            <w:proofErr w:type="spellStart"/>
+            <w:r>
+              <w:rPr>
+                <w:smallCaps/>
+                <w:sz w:val="22"/>
+                <w:szCs w:val="22"/>
+                <w:lang w:val="en-US"/>
+              </w:rPr>
+              <w:t>prévue</w:t>
+            </w:r>
+            <w:proofErr w:type="spellEnd"/>
           </w:p>
         </w:tc>
       </w:tr>
@@ -9229,13 +9555,63 @@
                 <w:szCs w:val="36"/>
               </w:rPr>
             </w:pPr>
+            <w:proofErr w:type="gramStart"/>
             <w:r>
               <w:rPr>
                 <w:color w:val="404040" w:themeColor="text1" w:themeTint="BF"/>
                 <w:lang w:val="en-US"/>
               </w:rPr>
-              <w:t>Expression  des besoins et exigences comportementales</w:t>
+              <w:t>Expression  des</w:t>
             </w:r>
+            <w:proofErr w:type="gramEnd"/>
+            <w:r>
+              <w:rPr>
+                <w:color w:val="404040" w:themeColor="text1" w:themeTint="BF"/>
+                <w:lang w:val="en-US"/>
+              </w:rPr>
+              <w:t xml:space="preserve"> </w:t>
+            </w:r>
+            <w:proofErr w:type="spellStart"/>
+            <w:r>
+              <w:rPr>
+                <w:color w:val="404040" w:themeColor="text1" w:themeTint="BF"/>
+                <w:lang w:val="en-US"/>
+              </w:rPr>
+              <w:t>besoins</w:t>
+            </w:r>
+            <w:proofErr w:type="spellEnd"/>
+            <w:r>
+              <w:rPr>
+                <w:color w:val="404040" w:themeColor="text1" w:themeTint="BF"/>
+                <w:lang w:val="en-US"/>
+              </w:rPr>
+              <w:t xml:space="preserve"> et </w:t>
+            </w:r>
+            <w:proofErr w:type="spellStart"/>
+            <w:r>
+              <w:rPr>
+                <w:color w:val="404040" w:themeColor="text1" w:themeTint="BF"/>
+                <w:lang w:val="en-US"/>
+              </w:rPr>
+              <w:t>exigences</w:t>
+            </w:r>
+            <w:proofErr w:type="spellEnd"/>
+            <w:r>
+              <w:rPr>
+                <w:color w:val="404040" w:themeColor="text1" w:themeTint="BF"/>
+                <w:lang w:val="en-US"/>
+              </w:rPr>
+              <w:t xml:space="preserve"> </w:t>
+            </w:r>
+            <w:proofErr w:type="spellStart"/>
+            <w:r>
+              <w:rPr>
+                <w:color w:val="404040" w:themeColor="text1" w:themeTint="BF"/>
+                <w:lang w:val="en-US"/>
+              </w:rPr>
+              <w:t>comportementales</w:t>
+            </w:r>
+            <w:proofErr w:type="spellEnd"/>
           </w:p>
         </w:tc>
         <w:tc>
@@ -9363,8 +9739,17 @@
                 <w:color w:val="404040" w:themeColor="text1" w:themeTint="BF"/>
                 <w:lang w:val="en-US"/>
               </w:rPr>
-              <w:t>2 jours</w:t>
+              <w:t xml:space="preserve">2 </w:t>
             </w:r>
+            <w:proofErr w:type="spellStart"/>
+            <w:r>
+              <w:rPr>
+                <w:color w:val="404040" w:themeColor="text1" w:themeTint="BF"/>
+                <w:lang w:val="en-US"/>
+              </w:rPr>
+              <w:t>jours</w:t>
+            </w:r>
+            <w:proofErr w:type="spellEnd"/>
           </w:p>
         </w:tc>
       </w:tr>
@@ -9552,6 +9937,7 @@
                 <w:szCs w:val="36"/>
               </w:rPr>
             </w:pPr>
+            <w:proofErr w:type="spellStart"/>
             <w:r>
               <w:rPr>
                 <w:color w:val="404040" w:themeColor="text1" w:themeTint="BF"/>
@@ -9559,6 +9945,7 @@
               </w:rPr>
               <w:t>Développement</w:t>
             </w:r>
+            <w:proofErr w:type="spellEnd"/>
           </w:p>
         </w:tc>
         <w:tc>
@@ -9686,7 +10073,23 @@
                 <w:color w:val="404040" w:themeColor="text1" w:themeTint="BF"/>
                 <w:lang w:val="en-US"/>
               </w:rPr>
-              <w:t>158 jours?</w:t>
+              <w:t xml:space="preserve">158 </w:t>
+            </w:r>
+            <w:proofErr w:type="spellStart"/>
+            <w:r>
+              <w:rPr>
+                <w:color w:val="404040" w:themeColor="text1" w:themeTint="BF"/>
+                <w:lang w:val="en-US"/>
+              </w:rPr>
+              <w:t>jours</w:t>
+            </w:r>
+            <w:proofErr w:type="spellEnd"/>
+            <w:r>
+              <w:rPr>
+                <w:color w:val="404040" w:themeColor="text1" w:themeTint="BF"/>
+                <w:lang w:val="en-US"/>
+              </w:rPr>
+              <w:t>?</w:t>
             </w:r>
           </w:p>
         </w:tc>
@@ -9843,7 +10246,23 @@
                 <w:color w:val="404040" w:themeColor="text1" w:themeTint="BF"/>
                 <w:lang w:val="en-US"/>
               </w:rPr>
-              <w:t>34 jours?</w:t>
+              <w:t xml:space="preserve">34 </w:t>
+            </w:r>
+            <w:proofErr w:type="spellStart"/>
+            <w:r>
+              <w:rPr>
+                <w:color w:val="404040" w:themeColor="text1" w:themeTint="BF"/>
+                <w:lang w:val="en-US"/>
+              </w:rPr>
+              <w:t>jours</w:t>
+            </w:r>
+            <w:proofErr w:type="spellEnd"/>
+            <w:r>
+              <w:rPr>
+                <w:color w:val="404040" w:themeColor="text1" w:themeTint="BF"/>
+                <w:lang w:val="en-US"/>
+              </w:rPr>
+              <w:t>?</w:t>
             </w:r>
           </w:p>
         </w:tc>
@@ -9869,6 +10288,7 @@
                 <w:szCs w:val="36"/>
               </w:rPr>
             </w:pPr>
+            <w:proofErr w:type="spellStart"/>
             <w:r>
               <w:rPr>
                 <w:color w:val="404040" w:themeColor="text1" w:themeTint="BF"/>
@@ -9876,6 +10296,7 @@
               </w:rPr>
               <w:t>Déploiement</w:t>
             </w:r>
+            <w:proofErr w:type="spellEnd"/>
           </w:p>
         </w:tc>
         <w:tc>
@@ -10003,7 +10424,23 @@
                 <w:color w:val="404040" w:themeColor="text1" w:themeTint="BF"/>
                 <w:lang w:val="en-US"/>
               </w:rPr>
-              <w:t>11 jours?</w:t>
+              <w:t xml:space="preserve">11 </w:t>
+            </w:r>
+            <w:proofErr w:type="spellStart"/>
+            <w:r>
+              <w:rPr>
+                <w:color w:val="404040" w:themeColor="text1" w:themeTint="BF"/>
+                <w:lang w:val="en-US"/>
+              </w:rPr>
+              <w:t>jours</w:t>
+            </w:r>
+            <w:proofErr w:type="spellEnd"/>
+            <w:r>
+              <w:rPr>
+                <w:color w:val="404040" w:themeColor="text1" w:themeTint="BF"/>
+                <w:lang w:val="en-US"/>
+              </w:rPr>
+              <w:t>?</w:t>
             </w:r>
           </w:p>
         </w:tc>
@@ -10031,8 +10468,17 @@
                 <w:color w:val="404040" w:themeColor="text1" w:themeTint="BF"/>
                 <w:lang w:val="en-US"/>
               </w:rPr>
-              <w:t>Plan de Management Projet</w:t>
+              <w:t xml:space="preserve">Plan de Management </w:t>
             </w:r>
+            <w:proofErr w:type="spellStart"/>
+            <w:r>
+              <w:rPr>
+                <w:color w:val="404040" w:themeColor="text1" w:themeTint="BF"/>
+                <w:lang w:val="en-US"/>
+              </w:rPr>
+              <w:t>Projet</w:t>
+            </w:r>
+            <w:proofErr w:type="spellEnd"/>
           </w:p>
         </w:tc>
         <w:tc>
@@ -10160,8 +10606,17 @@
                 <w:color w:val="404040" w:themeColor="text1" w:themeTint="BF"/>
                 <w:lang w:val="en-US"/>
               </w:rPr>
-              <w:t>263,5 jours</w:t>
+              <w:t xml:space="preserve">263,5 </w:t>
             </w:r>
+            <w:proofErr w:type="spellStart"/>
+            <w:r>
+              <w:rPr>
+                <w:color w:val="404040" w:themeColor="text1" w:themeTint="BF"/>
+                <w:lang w:val="en-US"/>
+              </w:rPr>
+              <w:t>jours</w:t>
+            </w:r>
+            <w:proofErr w:type="spellEnd"/>
           </w:p>
         </w:tc>
       </w:tr>
@@ -10384,7 +10839,7 @@
       <w:rPr>
         <w:noProof/>
       </w:rPr>
-      <w:t>16</w:t>
+      <w:t>11</w:t>
     </w:r>
     <w:r>
       <w:rPr>
@@ -10512,7 +10967,7 @@
       <w:rPr>
         <w:noProof/>
       </w:rPr>
-      <w:instrText>Coûts prévisionnels</w:instrText>
+      <w:instrText>L’application</w:instrText>
     </w:r>
     <w:r>
       <w:rPr>
@@ -10548,7 +11003,7 @@
       <w:rPr>
         <w:noProof/>
       </w:rPr>
-      <w:instrText>Coûts prévisionnels</w:instrText>
+      <w:instrText>L’application</w:instrText>
     </w:r>
     <w:r>
       <w:rPr>
@@ -10566,7 +11021,7 @@
       <w:rPr>
         <w:noProof/>
       </w:rPr>
-      <w:t>Coûts prévisionnels</w:t>
+      <w:t>L’application</w:t>
     </w:r>
     <w:r>
       <w:rPr>
@@ -11663,6 +12118,119 @@
     </w:lvl>
   </w:abstractNum>
   <w:abstractNum w:abstractNumId="14" w15:restartNumberingAfterBreak="0">
+    <w:nsid w:val="56A40827"/>
+    <w:multiLevelType w:val="hybridMultilevel"/>
+    <w:tmpl w:val="D2A0D966"/>
+    <w:lvl w:ilvl="0" w:tplc="040C0001">
+      <w:start w:val="1"/>
+      <w:numFmt w:val="bullet"/>
+      <w:lvlText w:val=""/>
+      <w:lvlJc w:val="left"/>
+      <w:pPr>
+        <w:ind w:left="765" w:hanging="360"/>
+      </w:pPr>
+      <w:rPr>
+        <w:rFonts w:ascii="Symbol" w:hAnsi="Symbol" w:hint="default"/>
+      </w:rPr>
+    </w:lvl>
+    <w:lvl w:ilvl="1" w:tplc="040C0003" w:tentative="1">
+      <w:start w:val="1"/>
+      <w:numFmt w:val="bullet"/>
+      <w:lvlText w:val="o"/>
+      <w:lvlJc w:val="left"/>
+      <w:pPr>
+        <w:ind w:left="1485" w:hanging="360"/>
+      </w:pPr>
+      <w:rPr>
+        <w:rFonts w:ascii="Courier New" w:hAnsi="Courier New" w:cs="Courier New" w:hint="default"/>
+      </w:rPr>
+    </w:lvl>
+    <w:lvl w:ilvl="2" w:tplc="040C0005" w:tentative="1">
+      <w:start w:val="1"/>
+      <w:numFmt w:val="bullet"/>
+      <w:lvlText w:val=""/>
+      <w:lvlJc w:val="left"/>
+      <w:pPr>
+        <w:ind w:left="2205" w:hanging="360"/>
+      </w:pPr>
+      <w:rPr>
+        <w:rFonts w:ascii="Wingdings" w:hAnsi="Wingdings" w:hint="default"/>
+      </w:rPr>
+    </w:lvl>
+    <w:lvl w:ilvl="3" w:tplc="040C0001" w:tentative="1">
+      <w:start w:val="1"/>
+      <w:numFmt w:val="bullet"/>
+      <w:lvlText w:val=""/>
+      <w:lvlJc w:val="left"/>
+      <w:pPr>
+        <w:ind w:left="2925" w:hanging="360"/>
+      </w:pPr>
+      <w:rPr>
+        <w:rFonts w:ascii="Symbol" w:hAnsi="Symbol" w:hint="default"/>
+      </w:rPr>
+    </w:lvl>
+    <w:lvl w:ilvl="4" w:tplc="040C0003" w:tentative="1">
+      <w:start w:val="1"/>
+      <w:numFmt w:val="bullet"/>
+      <w:lvlText w:val="o"/>
+      <w:lvlJc w:val="left"/>
+      <w:pPr>
+        <w:ind w:left="3645" w:hanging="360"/>
+      </w:pPr>
+      <w:rPr>
+        <w:rFonts w:ascii="Courier New" w:hAnsi="Courier New" w:cs="Courier New" w:hint="default"/>
+      </w:rPr>
+    </w:lvl>
+    <w:lvl w:ilvl="5" w:tplc="040C0005" w:tentative="1">
+      <w:start w:val="1"/>
+      <w:numFmt w:val="bullet"/>
+      <w:lvlText w:val=""/>
+      <w:lvlJc w:val="left"/>
+      <w:pPr>
+        <w:ind w:left="4365" w:hanging="360"/>
+      </w:pPr>
+      <w:rPr>
+        <w:rFonts w:ascii="Wingdings" w:hAnsi="Wingdings" w:hint="default"/>
+      </w:rPr>
+    </w:lvl>
+    <w:lvl w:ilvl="6" w:tplc="040C0001" w:tentative="1">
+      <w:start w:val="1"/>
+      <w:numFmt w:val="bullet"/>
+      <w:lvlText w:val=""/>
+      <w:lvlJc w:val="left"/>
+      <w:pPr>
+        <w:ind w:left="5085" w:hanging="360"/>
+      </w:pPr>
+      <w:rPr>
+        <w:rFonts w:ascii="Symbol" w:hAnsi="Symbol" w:hint="default"/>
+      </w:rPr>
+    </w:lvl>
+    <w:lvl w:ilvl="7" w:tplc="040C0003" w:tentative="1">
+      <w:start w:val="1"/>
+      <w:numFmt w:val="bullet"/>
+      <w:lvlText w:val="o"/>
+      <w:lvlJc w:val="left"/>
+      <w:pPr>
+        <w:ind w:left="5805" w:hanging="360"/>
+      </w:pPr>
+      <w:rPr>
+        <w:rFonts w:ascii="Courier New" w:hAnsi="Courier New" w:cs="Courier New" w:hint="default"/>
+      </w:rPr>
+    </w:lvl>
+    <w:lvl w:ilvl="8" w:tplc="040C0005" w:tentative="1">
+      <w:start w:val="1"/>
+      <w:numFmt w:val="bullet"/>
+      <w:lvlText w:val=""/>
+      <w:lvlJc w:val="left"/>
+      <w:pPr>
+        <w:ind w:left="6525" w:hanging="360"/>
+      </w:pPr>
+      <w:rPr>
+        <w:rFonts w:ascii="Wingdings" w:hAnsi="Wingdings" w:hint="default"/>
+      </w:rPr>
+    </w:lvl>
+  </w:abstractNum>
+  <w:abstractNum w:abstractNumId="15" w15:restartNumberingAfterBreak="0">
     <w:nsid w:val="58DD6BEA"/>
     <w:multiLevelType w:val="hybridMultilevel"/>
     <w:tmpl w:val="70469800"/>
@@ -11775,7 +12343,7 @@
       </w:rPr>
     </w:lvl>
   </w:abstractNum>
-  <w:abstractNum w:abstractNumId="15" w15:restartNumberingAfterBreak="0">
+  <w:abstractNum w:abstractNumId="16" w15:restartNumberingAfterBreak="0">
     <w:nsid w:val="5AD15F06"/>
     <w:multiLevelType w:val="hybridMultilevel"/>
     <w:tmpl w:val="51CEDB96"/>
@@ -11888,7 +12456,7 @@
       </w:rPr>
     </w:lvl>
   </w:abstractNum>
-  <w:abstractNum w:abstractNumId="16" w15:restartNumberingAfterBreak="0">
+  <w:abstractNum w:abstractNumId="17" w15:restartNumberingAfterBreak="0">
     <w:nsid w:val="5B767AE0"/>
     <w:multiLevelType w:val="hybridMultilevel"/>
     <w:tmpl w:val="6464C634"/>
@@ -12001,7 +12569,7 @@
       </w:rPr>
     </w:lvl>
   </w:abstractNum>
-  <w:abstractNum w:abstractNumId="17" w15:restartNumberingAfterBreak="0">
+  <w:abstractNum w:abstractNumId="18" w15:restartNumberingAfterBreak="0">
     <w:nsid w:val="5D276AE9"/>
     <w:multiLevelType w:val="hybridMultilevel"/>
     <w:tmpl w:val="99C8F7BC"/>
@@ -12114,7 +12682,7 @@
       </w:rPr>
     </w:lvl>
   </w:abstractNum>
-  <w:abstractNum w:abstractNumId="18" w15:restartNumberingAfterBreak="0">
+  <w:abstractNum w:abstractNumId="19" w15:restartNumberingAfterBreak="0">
     <w:nsid w:val="619F55A3"/>
     <w:multiLevelType w:val="hybridMultilevel"/>
     <w:tmpl w:val="20666C32"/>
@@ -12227,7 +12795,7 @@
       </w:rPr>
     </w:lvl>
   </w:abstractNum>
-  <w:abstractNum w:abstractNumId="19" w15:restartNumberingAfterBreak="0">
+  <w:abstractNum w:abstractNumId="20" w15:restartNumberingAfterBreak="0">
     <w:nsid w:val="64125B65"/>
     <w:multiLevelType w:val="hybridMultilevel"/>
     <w:tmpl w:val="D876B686"/>
@@ -12340,7 +12908,7 @@
       </w:rPr>
     </w:lvl>
   </w:abstractNum>
-  <w:abstractNum w:abstractNumId="20" w15:restartNumberingAfterBreak="0">
+  <w:abstractNum w:abstractNumId="21" w15:restartNumberingAfterBreak="0">
     <w:nsid w:val="664E026D"/>
     <w:multiLevelType w:val="hybridMultilevel"/>
     <w:tmpl w:val="6D0A76C6"/>
@@ -12453,7 +13021,7 @@
       </w:rPr>
     </w:lvl>
   </w:abstractNum>
-  <w:abstractNum w:abstractNumId="21" w15:restartNumberingAfterBreak="0">
+  <w:abstractNum w:abstractNumId="22" w15:restartNumberingAfterBreak="0">
     <w:nsid w:val="72F85E4F"/>
     <w:multiLevelType w:val="hybridMultilevel"/>
     <w:tmpl w:val="D928911C"/>
@@ -12621,34 +13189,34 @@
     <w:abstractNumId w:val="11"/>
   </w:num>
   <w:num w:numId="15">
-    <w:abstractNumId w:val="19"/>
+    <w:abstractNumId w:val="20"/>
   </w:num>
   <w:num w:numId="16">
     <w:abstractNumId w:val="7"/>
   </w:num>
   <w:num w:numId="17">
-    <w:abstractNumId w:val="21"/>
+    <w:abstractNumId w:val="22"/>
   </w:num>
   <w:num w:numId="18">
-    <w:abstractNumId w:val="16"/>
+    <w:abstractNumId w:val="17"/>
   </w:num>
   <w:num w:numId="19">
     <w:abstractNumId w:val="12"/>
   </w:num>
   <w:num w:numId="20">
-    <w:abstractNumId w:val="17"/>
+    <w:abstractNumId w:val="18"/>
   </w:num>
   <w:num w:numId="21">
+    <w:abstractNumId w:val="16"/>
+  </w:num>
+  <w:num w:numId="22">
     <w:abstractNumId w:val="15"/>
   </w:num>
-  <w:num w:numId="22">
-    <w:abstractNumId w:val="14"/>
-  </w:num>
   <w:num w:numId="23">
-    <w:abstractNumId w:val="18"/>
+    <w:abstractNumId w:val="19"/>
   </w:num>
   <w:num w:numId="24">
-    <w:abstractNumId w:val="20"/>
+    <w:abstractNumId w:val="21"/>
   </w:num>
   <w:num w:numId="25">
     <w:abstractNumId w:val="8"/>
@@ -12661,6 +13229,9 @@
   </w:num>
   <w:num w:numId="27">
     <w:abstractNumId w:val="5"/>
+  </w:num>
+  <w:num w:numId="28">
+    <w:abstractNumId w:val="14"/>
   </w:num>
   <w:numIdMacAtCleanup w:val="13"/>
 </w:numbering>
@@ -31543,7 +32114,7 @@
     <w:charset w:val="00"/>
     <w:family w:val="roman"/>
     <w:pitch w:val="variable"/>
-    <w:sig w:usb0="E0002AFF" w:usb1="C0007843" w:usb2="00000009" w:usb3="00000000" w:csb0="000001FF" w:csb1="00000000"/>
+    <w:sig w:usb0="E0002AFF" w:usb1="C0007841" w:usb2="00000009" w:usb3="00000000" w:csb0="000001FF" w:csb1="00000000"/>
   </w:font>
   <w:font w:name="Cambria">
     <w:panose1 w:val="02040503050406030204"/>
@@ -31676,6 +32247,7 @@
     <w:rsid w:val="008B5396"/>
     <w:rsid w:val="009E12B6"/>
     <w:rsid w:val="009F7420"/>
+    <w:rsid w:val="00A928CA"/>
     <w:rsid w:val="00CD7CF4"/>
     <w:rsid w:val="00D92324"/>
     <w:rsid w:val="00E73BC8"/>
@@ -32594,18 +33166,18 @@
 </file>
 
 <file path=customXml/item2.xml><?xml version="1.0" encoding="utf-8"?>
-<mappings xmlns="http://schemas.microsoft.com/pics">
-  <picture>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</picture>
-</mappings>
-</file>
-
-<file path=customXml/item3.xml><?xml version="1.0" encoding="utf-8"?>
 <?mso-contentType ?>
 <FormTemplates xmlns="http://schemas.microsoft.com/sharepoint/v3/contenttype/forms">
   <Display>DocumentLibraryForm</Display>
   <Edit>AssetEditForm</Edit>
   <New>DocumentLibraryForm</New>
 </FormTemplates>
+</file>
+
+<file path=customXml/item3.xml><?xml version="1.0" encoding="utf-8"?>
+<mappings xmlns="http://schemas.microsoft.com/pics">
+  <picture>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</picture>
+</mappings>
 </file>
 
 <file path=customXml/item4.xml><?xml version="1.0" encoding="utf-8"?>
@@ -32621,6 +33193,14 @@
 </file>
 
 <file path=customXml/itemProps2.xml><?xml version="1.0" encoding="utf-8"?>
+<ds:datastoreItem xmlns:ds="http://schemas.openxmlformats.org/officeDocument/2006/customXml" ds:itemID="{D1F84519-FD4E-46B5-B8CE-BF1509BEA483}">
+  <ds:schemaRefs>
+    <ds:schemaRef ds:uri="http://schemas.microsoft.com/sharepoint/v3/contenttype/forms"/>
+  </ds:schemaRefs>
+</ds:datastoreItem>
+</file>
+
+<file path=customXml/itemProps3.xml><?xml version="1.0" encoding="utf-8"?>
 <ds:datastoreItem xmlns:ds="http://schemas.openxmlformats.org/officeDocument/2006/customXml" ds:itemID="{F679E4D8-73D9-412D-B716-777944E71373}">
   <ds:schemaRefs>
     <ds:schemaRef ds:uri="http://schemas.microsoft.com/pics"/>
@@ -32628,16 +33208,8 @@
 </ds:datastoreItem>
 </file>
 
-<file path=customXml/itemProps3.xml><?xml version="1.0" encoding="utf-8"?>
-<ds:datastoreItem xmlns:ds="http://schemas.openxmlformats.org/officeDocument/2006/customXml" ds:itemID="{D1F84519-FD4E-46B5-B8CE-BF1509BEA483}">
-  <ds:schemaRefs>
-    <ds:schemaRef ds:uri="http://schemas.microsoft.com/sharepoint/v3/contenttype/forms"/>
-  </ds:schemaRefs>
-</ds:datastoreItem>
-</file>
-
 <file path=customXml/itemProps4.xml><?xml version="1.0" encoding="utf-8"?>
-<ds:datastoreItem xmlns:ds="http://schemas.openxmlformats.org/officeDocument/2006/customXml" ds:itemID="{BC2A0237-3F49-47FB-B366-5AA24BB3AB79}">
+<ds:datastoreItem xmlns:ds="http://schemas.openxmlformats.org/officeDocument/2006/customXml" ds:itemID="{DC2BA0FC-CA68-45D5-AFB4-7F4789EE039A}">
   <ds:schemaRefs>
     <ds:schemaRef ds:uri="http://schemas.openxmlformats.org/officeDocument/2006/bibliography"/>
   </ds:schemaRefs>

</xml_diff>